<commit_message>
Actualizacion especificacion de requisitos
</commit_message>
<xml_diff>
--- a/DOCUMENTACIÓN/Especificación de requisitos.docx
+++ b/DOCUMENTACIÓN/Especificación de requisitos.docx
@@ -4,6 +4,9 @@
   <w:body>
     <w:p>
       <w:r>
+        <w:rPr>
+          <w:noProof/>
+        </w:rPr>
         <w:drawing>
           <wp:anchor distT="0" distB="0" distL="114300" distR="114300" simplePos="0" relativeHeight="251659264" behindDoc="0" locked="0" layoutInCell="1" allowOverlap="1" wp14:anchorId="4BCB2AC9" wp14:editId="030F7A80">
             <wp:simplePos x="0" y="0"/>
@@ -440,31 +443,7 @@
           <w:sz w:val="28"/>
           <w:szCs w:val="28"/>
         </w:rPr>
-        <w:t>1</w:t>
-      </w:r>
-      <w:r>
-        <w:rPr>
-          <w:rFonts w:ascii="Times New Roman" w:hAnsi="Times New Roman" w:cs="Times New Roman"/>
-          <w:sz w:val="28"/>
-          <w:szCs w:val="28"/>
-        </w:rPr>
-        <w:t>9</w:t>
-      </w:r>
-      <w:r>
-        <w:rPr>
-          <w:rFonts w:ascii="Times New Roman" w:hAnsi="Times New Roman" w:cs="Times New Roman"/>
-          <w:sz w:val="28"/>
-          <w:szCs w:val="28"/>
-        </w:rPr>
-        <w:t xml:space="preserve"> de </w:t>
-      </w:r>
-      <w:r>
-        <w:rPr>
-          <w:rFonts w:ascii="Times New Roman" w:hAnsi="Times New Roman" w:cs="Times New Roman"/>
-          <w:sz w:val="28"/>
-          <w:szCs w:val="28"/>
-        </w:rPr>
-        <w:t>Octubre</w:t>
+        <w:t>15 de Noviembre</w:t>
       </w:r>
       <w:r>
         <w:rPr>
@@ -552,9 +531,10 @@
             </w:tabs>
             <w:rPr>
               <w:rFonts w:cstheme="minorBidi"/>
+              <w:noProof/>
               <w:kern w:val="2"/>
-              <w:sz w:val="28"/>
-              <w:szCs w:val="28"/>
+              <w:sz w:val="32"/>
+              <w:szCs w:val="32"/>
               <w:lang w:eastAsia="es-CL"/>
               <w14:ligatures w14:val="standardContextual"/>
             </w:rPr>
@@ -562,89 +542,97 @@
           <w:r>
             <w:rPr>
               <w:rFonts w:ascii="Times New Roman" w:hAnsi="Times New Roman"/>
-              <w:sz w:val="36"/>
-              <w:szCs w:val="36"/>
+              <w:sz w:val="48"/>
+              <w:szCs w:val="48"/>
             </w:rPr>
             <w:fldChar w:fldCharType="begin"/>
           </w:r>
           <w:r>
             <w:rPr>
               <w:rFonts w:ascii="Times New Roman" w:hAnsi="Times New Roman"/>
-              <w:sz w:val="36"/>
-              <w:szCs w:val="36"/>
+              <w:sz w:val="48"/>
+              <w:szCs w:val="48"/>
             </w:rPr>
             <w:instrText xml:space="preserve"> TOC \o "1-3" \h \z \u </w:instrText>
           </w:r>
           <w:r>
             <w:rPr>
               <w:rFonts w:ascii="Times New Roman" w:hAnsi="Times New Roman"/>
-              <w:sz w:val="36"/>
-              <w:szCs w:val="36"/>
+              <w:sz w:val="48"/>
+              <w:szCs w:val="48"/>
             </w:rPr>
             <w:fldChar w:fldCharType="separate"/>
           </w:r>
-          <w:hyperlink w:anchor="_Toc148607006" w:history="1">
+          <w:hyperlink w:anchor="_Toc150986075" w:history="1">
             <w:r>
               <w:rPr>
                 <w:rStyle w:val="Hipervnculo"/>
                 <w:rFonts w:ascii="Times New Roman" w:hAnsi="Times New Roman"/>
-                <w:sz w:val="28"/>
-                <w:szCs w:val="28"/>
+                <w:noProof/>
+                <w:sz w:val="32"/>
+                <w:szCs w:val="32"/>
               </w:rPr>
               <w:t>Ingreso de equipo.</w:t>
             </w:r>
             <w:r>
               <w:rPr>
-                <w:webHidden/>
-                <w:sz w:val="28"/>
-                <w:szCs w:val="28"/>
+                <w:noProof/>
+                <w:webHidden/>
+                <w:sz w:val="32"/>
+                <w:szCs w:val="32"/>
               </w:rPr>
               <w:tab/>
             </w:r>
             <w:r>
               <w:rPr>
-                <w:webHidden/>
-                <w:sz w:val="28"/>
-                <w:szCs w:val="28"/>
+                <w:noProof/>
+                <w:webHidden/>
+                <w:sz w:val="32"/>
+                <w:szCs w:val="32"/>
               </w:rPr>
               <w:fldChar w:fldCharType="begin"/>
             </w:r>
             <w:r>
               <w:rPr>
-                <w:webHidden/>
-                <w:sz w:val="28"/>
-                <w:szCs w:val="28"/>
-              </w:rPr>
-              <w:instrText xml:space="preserve"> PAGEREF _Toc148607006 \h </w:instrText>
-            </w:r>
-            <w:r>
-              <w:rPr>
-                <w:webHidden/>
-                <w:sz w:val="28"/>
-                <w:szCs w:val="28"/>
-              </w:rPr>
-            </w:r>
-            <w:r>
-              <w:rPr>
-                <w:webHidden/>
-                <w:sz w:val="28"/>
-                <w:szCs w:val="28"/>
+                <w:noProof/>
+                <w:webHidden/>
+                <w:sz w:val="32"/>
+                <w:szCs w:val="32"/>
+              </w:rPr>
+              <w:instrText xml:space="preserve"> PAGEREF _Toc150986075 \h </w:instrText>
+            </w:r>
+            <w:r>
+              <w:rPr>
+                <w:noProof/>
+                <w:webHidden/>
+                <w:sz w:val="32"/>
+                <w:szCs w:val="32"/>
+              </w:rPr>
+            </w:r>
+            <w:r>
+              <w:rPr>
+                <w:noProof/>
+                <w:webHidden/>
+                <w:sz w:val="32"/>
+                <w:szCs w:val="32"/>
               </w:rPr>
               <w:fldChar w:fldCharType="separate"/>
             </w:r>
             <w:r>
               <w:rPr>
-                <w:webHidden/>
-                <w:sz w:val="28"/>
-                <w:szCs w:val="28"/>
+                <w:noProof/>
+                <w:webHidden/>
+                <w:sz w:val="32"/>
+                <w:szCs w:val="32"/>
               </w:rPr>
               <w:t>3</w:t>
             </w:r>
             <w:r>
               <w:rPr>
-                <w:webHidden/>
-                <w:sz w:val="28"/>
-                <w:szCs w:val="28"/>
+                <w:noProof/>
+                <w:webHidden/>
+                <w:sz w:val="32"/>
+                <w:szCs w:val="32"/>
               </w:rPr>
               <w:fldChar w:fldCharType="end"/>
             </w:r>
@@ -658,75 +646,84 @@
             </w:tabs>
             <w:rPr>
               <w:rFonts w:cstheme="minorBidi"/>
+              <w:noProof/>
               <w:kern w:val="2"/>
-              <w:sz w:val="28"/>
-              <w:szCs w:val="28"/>
+              <w:sz w:val="32"/>
+              <w:szCs w:val="32"/>
               <w:lang w:eastAsia="es-CL"/>
               <w14:ligatures w14:val="standardContextual"/>
             </w:rPr>
           </w:pPr>
-          <w:hyperlink w:anchor="_Toc148607007" w:history="1">
+          <w:hyperlink w:anchor="_Toc150986076" w:history="1">
             <w:r>
               <w:rPr>
                 <w:rStyle w:val="Hipervnculo"/>
                 <w:rFonts w:ascii="Times New Roman" w:hAnsi="Times New Roman"/>
-                <w:sz w:val="28"/>
-                <w:szCs w:val="28"/>
+                <w:noProof/>
+                <w:sz w:val="32"/>
+                <w:szCs w:val="32"/>
               </w:rPr>
               <w:t>Eliminación de equipo.</w:t>
             </w:r>
             <w:r>
               <w:rPr>
-                <w:webHidden/>
-                <w:sz w:val="28"/>
-                <w:szCs w:val="28"/>
+                <w:noProof/>
+                <w:webHidden/>
+                <w:sz w:val="32"/>
+                <w:szCs w:val="32"/>
               </w:rPr>
               <w:tab/>
             </w:r>
             <w:r>
               <w:rPr>
-                <w:webHidden/>
-                <w:sz w:val="28"/>
-                <w:szCs w:val="28"/>
+                <w:noProof/>
+                <w:webHidden/>
+                <w:sz w:val="32"/>
+                <w:szCs w:val="32"/>
               </w:rPr>
               <w:fldChar w:fldCharType="begin"/>
             </w:r>
             <w:r>
               <w:rPr>
-                <w:webHidden/>
-                <w:sz w:val="28"/>
-                <w:szCs w:val="28"/>
-              </w:rPr>
-              <w:instrText xml:space="preserve"> PAGEREF _Toc148607007 \h </w:instrText>
-            </w:r>
-            <w:r>
-              <w:rPr>
-                <w:webHidden/>
-                <w:sz w:val="28"/>
-                <w:szCs w:val="28"/>
-              </w:rPr>
-            </w:r>
-            <w:r>
-              <w:rPr>
-                <w:webHidden/>
-                <w:sz w:val="28"/>
-                <w:szCs w:val="28"/>
+                <w:noProof/>
+                <w:webHidden/>
+                <w:sz w:val="32"/>
+                <w:szCs w:val="32"/>
+              </w:rPr>
+              <w:instrText xml:space="preserve"> PAGEREF _Toc150986076 \h </w:instrText>
+            </w:r>
+            <w:r>
+              <w:rPr>
+                <w:noProof/>
+                <w:webHidden/>
+                <w:sz w:val="32"/>
+                <w:szCs w:val="32"/>
+              </w:rPr>
+            </w:r>
+            <w:r>
+              <w:rPr>
+                <w:noProof/>
+                <w:webHidden/>
+                <w:sz w:val="32"/>
+                <w:szCs w:val="32"/>
               </w:rPr>
               <w:fldChar w:fldCharType="separate"/>
             </w:r>
             <w:r>
               <w:rPr>
-                <w:webHidden/>
-                <w:sz w:val="28"/>
-                <w:szCs w:val="28"/>
+                <w:noProof/>
+                <w:webHidden/>
+                <w:sz w:val="32"/>
+                <w:szCs w:val="32"/>
               </w:rPr>
               <w:t>4</w:t>
             </w:r>
             <w:r>
               <w:rPr>
-                <w:webHidden/>
-                <w:sz w:val="28"/>
-                <w:szCs w:val="28"/>
+                <w:noProof/>
+                <w:webHidden/>
+                <w:sz w:val="32"/>
+                <w:szCs w:val="32"/>
               </w:rPr>
               <w:fldChar w:fldCharType="end"/>
             </w:r>
@@ -740,75 +737,84 @@
             </w:tabs>
             <w:rPr>
               <w:rFonts w:cstheme="minorBidi"/>
+              <w:noProof/>
               <w:kern w:val="2"/>
-              <w:sz w:val="28"/>
-              <w:szCs w:val="28"/>
+              <w:sz w:val="32"/>
+              <w:szCs w:val="32"/>
               <w:lang w:eastAsia="es-CL"/>
               <w14:ligatures w14:val="standardContextual"/>
             </w:rPr>
           </w:pPr>
-          <w:hyperlink w:anchor="_Toc148607008" w:history="1">
+          <w:hyperlink w:anchor="_Toc150986077" w:history="1">
             <w:r>
               <w:rPr>
                 <w:rStyle w:val="Hipervnculo"/>
                 <w:rFonts w:ascii="Times New Roman" w:hAnsi="Times New Roman"/>
-                <w:sz w:val="28"/>
-                <w:szCs w:val="28"/>
+                <w:noProof/>
+                <w:sz w:val="32"/>
+                <w:szCs w:val="32"/>
               </w:rPr>
               <w:t>Modificación de equipo.</w:t>
             </w:r>
             <w:r>
               <w:rPr>
-                <w:webHidden/>
-                <w:sz w:val="28"/>
-                <w:szCs w:val="28"/>
+                <w:noProof/>
+                <w:webHidden/>
+                <w:sz w:val="32"/>
+                <w:szCs w:val="32"/>
               </w:rPr>
               <w:tab/>
             </w:r>
             <w:r>
               <w:rPr>
-                <w:webHidden/>
-                <w:sz w:val="28"/>
-                <w:szCs w:val="28"/>
+                <w:noProof/>
+                <w:webHidden/>
+                <w:sz w:val="32"/>
+                <w:szCs w:val="32"/>
               </w:rPr>
               <w:fldChar w:fldCharType="begin"/>
             </w:r>
             <w:r>
               <w:rPr>
-                <w:webHidden/>
-                <w:sz w:val="28"/>
-                <w:szCs w:val="28"/>
-              </w:rPr>
-              <w:instrText xml:space="preserve"> PAGEREF _Toc148607008 \h </w:instrText>
-            </w:r>
-            <w:r>
-              <w:rPr>
-                <w:webHidden/>
-                <w:sz w:val="28"/>
-                <w:szCs w:val="28"/>
-              </w:rPr>
-            </w:r>
-            <w:r>
-              <w:rPr>
-                <w:webHidden/>
-                <w:sz w:val="28"/>
-                <w:szCs w:val="28"/>
+                <w:noProof/>
+                <w:webHidden/>
+                <w:sz w:val="32"/>
+                <w:szCs w:val="32"/>
+              </w:rPr>
+              <w:instrText xml:space="preserve"> PAGEREF _Toc150986077 \h </w:instrText>
+            </w:r>
+            <w:r>
+              <w:rPr>
+                <w:noProof/>
+                <w:webHidden/>
+                <w:sz w:val="32"/>
+                <w:szCs w:val="32"/>
+              </w:rPr>
+            </w:r>
+            <w:r>
+              <w:rPr>
+                <w:noProof/>
+                <w:webHidden/>
+                <w:sz w:val="32"/>
+                <w:szCs w:val="32"/>
               </w:rPr>
               <w:fldChar w:fldCharType="separate"/>
             </w:r>
             <w:r>
               <w:rPr>
-                <w:webHidden/>
-                <w:sz w:val="28"/>
-                <w:szCs w:val="28"/>
+                <w:noProof/>
+                <w:webHidden/>
+                <w:sz w:val="32"/>
+                <w:szCs w:val="32"/>
               </w:rPr>
               <w:t>5</w:t>
             </w:r>
             <w:r>
               <w:rPr>
-                <w:webHidden/>
-                <w:sz w:val="28"/>
-                <w:szCs w:val="28"/>
+                <w:noProof/>
+                <w:webHidden/>
+                <w:sz w:val="32"/>
+                <w:szCs w:val="32"/>
               </w:rPr>
               <w:fldChar w:fldCharType="end"/>
             </w:r>
@@ -822,75 +828,84 @@
             </w:tabs>
             <w:rPr>
               <w:rFonts w:cstheme="minorBidi"/>
+              <w:noProof/>
               <w:kern w:val="2"/>
-              <w:sz w:val="28"/>
-              <w:szCs w:val="28"/>
+              <w:sz w:val="32"/>
+              <w:szCs w:val="32"/>
               <w:lang w:eastAsia="es-CL"/>
               <w14:ligatures w14:val="standardContextual"/>
             </w:rPr>
           </w:pPr>
-          <w:hyperlink w:anchor="_Toc148607009" w:history="1">
+          <w:hyperlink w:anchor="_Toc150986078" w:history="1">
             <w:r>
               <w:rPr>
                 <w:rStyle w:val="Hipervnculo"/>
                 <w:rFonts w:ascii="Times New Roman" w:hAnsi="Times New Roman"/>
-                <w:sz w:val="28"/>
-                <w:szCs w:val="28"/>
+                <w:noProof/>
+                <w:sz w:val="32"/>
+                <w:szCs w:val="32"/>
               </w:rPr>
               <w:t>Login de usuario.</w:t>
             </w:r>
             <w:r>
               <w:rPr>
-                <w:webHidden/>
-                <w:sz w:val="28"/>
-                <w:szCs w:val="28"/>
+                <w:noProof/>
+                <w:webHidden/>
+                <w:sz w:val="32"/>
+                <w:szCs w:val="32"/>
               </w:rPr>
               <w:tab/>
             </w:r>
             <w:r>
               <w:rPr>
-                <w:webHidden/>
-                <w:sz w:val="28"/>
-                <w:szCs w:val="28"/>
+                <w:noProof/>
+                <w:webHidden/>
+                <w:sz w:val="32"/>
+                <w:szCs w:val="32"/>
               </w:rPr>
               <w:fldChar w:fldCharType="begin"/>
             </w:r>
             <w:r>
               <w:rPr>
-                <w:webHidden/>
-                <w:sz w:val="28"/>
-                <w:szCs w:val="28"/>
-              </w:rPr>
-              <w:instrText xml:space="preserve"> PAGEREF _Toc148607009 \h </w:instrText>
-            </w:r>
-            <w:r>
-              <w:rPr>
-                <w:webHidden/>
-                <w:sz w:val="28"/>
-                <w:szCs w:val="28"/>
-              </w:rPr>
-            </w:r>
-            <w:r>
-              <w:rPr>
-                <w:webHidden/>
-                <w:sz w:val="28"/>
-                <w:szCs w:val="28"/>
+                <w:noProof/>
+                <w:webHidden/>
+                <w:sz w:val="32"/>
+                <w:szCs w:val="32"/>
+              </w:rPr>
+              <w:instrText xml:space="preserve"> PAGEREF _Toc150986078 \h </w:instrText>
+            </w:r>
+            <w:r>
+              <w:rPr>
+                <w:noProof/>
+                <w:webHidden/>
+                <w:sz w:val="32"/>
+                <w:szCs w:val="32"/>
+              </w:rPr>
+            </w:r>
+            <w:r>
+              <w:rPr>
+                <w:noProof/>
+                <w:webHidden/>
+                <w:sz w:val="32"/>
+                <w:szCs w:val="32"/>
               </w:rPr>
               <w:fldChar w:fldCharType="separate"/>
             </w:r>
             <w:r>
               <w:rPr>
-                <w:webHidden/>
-                <w:sz w:val="28"/>
-                <w:szCs w:val="28"/>
+                <w:noProof/>
+                <w:webHidden/>
+                <w:sz w:val="32"/>
+                <w:szCs w:val="32"/>
               </w:rPr>
               <w:t>6</w:t>
             </w:r>
             <w:r>
               <w:rPr>
-                <w:webHidden/>
-                <w:sz w:val="28"/>
-                <w:szCs w:val="28"/>
+                <w:noProof/>
+                <w:webHidden/>
+                <w:sz w:val="32"/>
+                <w:szCs w:val="32"/>
               </w:rPr>
               <w:fldChar w:fldCharType="end"/>
             </w:r>
@@ -904,75 +919,84 @@
             </w:tabs>
             <w:rPr>
               <w:rFonts w:cstheme="minorBidi"/>
+              <w:noProof/>
               <w:kern w:val="2"/>
-              <w:sz w:val="28"/>
-              <w:szCs w:val="28"/>
+              <w:sz w:val="32"/>
+              <w:szCs w:val="32"/>
               <w:lang w:eastAsia="es-CL"/>
               <w14:ligatures w14:val="standardContextual"/>
             </w:rPr>
           </w:pPr>
-          <w:hyperlink w:anchor="_Toc148607010" w:history="1">
+          <w:hyperlink w:anchor="_Toc150986079" w:history="1">
             <w:r>
               <w:rPr>
                 <w:rStyle w:val="Hipervnculo"/>
                 <w:rFonts w:ascii="Times New Roman" w:hAnsi="Times New Roman"/>
-                <w:sz w:val="28"/>
-                <w:szCs w:val="28"/>
-              </w:rPr>
-              <w:t>Consulta de equipo.</w:t>
-            </w:r>
-            <w:r>
-              <w:rPr>
-                <w:webHidden/>
-                <w:sz w:val="28"/>
-                <w:szCs w:val="28"/>
+                <w:noProof/>
+                <w:sz w:val="32"/>
+                <w:szCs w:val="32"/>
+              </w:rPr>
+              <w:t>Historial de equipo.</w:t>
+            </w:r>
+            <w:r>
+              <w:rPr>
+                <w:noProof/>
+                <w:webHidden/>
+                <w:sz w:val="32"/>
+                <w:szCs w:val="32"/>
               </w:rPr>
               <w:tab/>
             </w:r>
             <w:r>
               <w:rPr>
-                <w:webHidden/>
-                <w:sz w:val="28"/>
-                <w:szCs w:val="28"/>
+                <w:noProof/>
+                <w:webHidden/>
+                <w:sz w:val="32"/>
+                <w:szCs w:val="32"/>
               </w:rPr>
               <w:fldChar w:fldCharType="begin"/>
             </w:r>
             <w:r>
               <w:rPr>
-                <w:webHidden/>
-                <w:sz w:val="28"/>
-                <w:szCs w:val="28"/>
-              </w:rPr>
-              <w:instrText xml:space="preserve"> PAGEREF _Toc148607010 \h </w:instrText>
-            </w:r>
-            <w:r>
-              <w:rPr>
-                <w:webHidden/>
-                <w:sz w:val="28"/>
-                <w:szCs w:val="28"/>
-              </w:rPr>
-            </w:r>
-            <w:r>
-              <w:rPr>
-                <w:webHidden/>
-                <w:sz w:val="28"/>
-                <w:szCs w:val="28"/>
+                <w:noProof/>
+                <w:webHidden/>
+                <w:sz w:val="32"/>
+                <w:szCs w:val="32"/>
+              </w:rPr>
+              <w:instrText xml:space="preserve"> PAGEREF _Toc150986079 \h </w:instrText>
+            </w:r>
+            <w:r>
+              <w:rPr>
+                <w:noProof/>
+                <w:webHidden/>
+                <w:sz w:val="32"/>
+                <w:szCs w:val="32"/>
+              </w:rPr>
+            </w:r>
+            <w:r>
+              <w:rPr>
+                <w:noProof/>
+                <w:webHidden/>
+                <w:sz w:val="32"/>
+                <w:szCs w:val="32"/>
               </w:rPr>
               <w:fldChar w:fldCharType="separate"/>
             </w:r>
             <w:r>
               <w:rPr>
-                <w:webHidden/>
-                <w:sz w:val="28"/>
-                <w:szCs w:val="28"/>
+                <w:noProof/>
+                <w:webHidden/>
+                <w:sz w:val="32"/>
+                <w:szCs w:val="32"/>
               </w:rPr>
               <w:t>6</w:t>
             </w:r>
             <w:r>
               <w:rPr>
-                <w:webHidden/>
-                <w:sz w:val="28"/>
-                <w:szCs w:val="28"/>
+                <w:noProof/>
+                <w:webHidden/>
+                <w:sz w:val="32"/>
+                <w:szCs w:val="32"/>
               </w:rPr>
               <w:fldChar w:fldCharType="end"/>
             </w:r>
@@ -986,75 +1010,84 @@
             </w:tabs>
             <w:rPr>
               <w:rFonts w:cstheme="minorBidi"/>
+              <w:noProof/>
               <w:kern w:val="2"/>
-              <w:sz w:val="28"/>
-              <w:szCs w:val="28"/>
+              <w:sz w:val="32"/>
+              <w:szCs w:val="32"/>
               <w:lang w:eastAsia="es-CL"/>
               <w14:ligatures w14:val="standardContextual"/>
             </w:rPr>
           </w:pPr>
-          <w:hyperlink w:anchor="_Toc148607011" w:history="1">
+          <w:hyperlink w:anchor="_Toc150986080" w:history="1">
             <w:r>
               <w:rPr>
                 <w:rStyle w:val="Hipervnculo"/>
                 <w:rFonts w:ascii="Times New Roman" w:hAnsi="Times New Roman"/>
-                <w:sz w:val="28"/>
-                <w:szCs w:val="28"/>
+                <w:noProof/>
+                <w:sz w:val="32"/>
+                <w:szCs w:val="32"/>
               </w:rPr>
               <w:t>Generación de informe.</w:t>
             </w:r>
             <w:r>
               <w:rPr>
-                <w:webHidden/>
-                <w:sz w:val="28"/>
-                <w:szCs w:val="28"/>
+                <w:noProof/>
+                <w:webHidden/>
+                <w:sz w:val="32"/>
+                <w:szCs w:val="32"/>
               </w:rPr>
               <w:tab/>
             </w:r>
             <w:r>
               <w:rPr>
-                <w:webHidden/>
-                <w:sz w:val="28"/>
-                <w:szCs w:val="28"/>
+                <w:noProof/>
+                <w:webHidden/>
+                <w:sz w:val="32"/>
+                <w:szCs w:val="32"/>
               </w:rPr>
               <w:fldChar w:fldCharType="begin"/>
             </w:r>
             <w:r>
               <w:rPr>
-                <w:webHidden/>
-                <w:sz w:val="28"/>
-                <w:szCs w:val="28"/>
-              </w:rPr>
-              <w:instrText xml:space="preserve"> PAGEREF _Toc148607011 \h </w:instrText>
-            </w:r>
-            <w:r>
-              <w:rPr>
-                <w:webHidden/>
-                <w:sz w:val="28"/>
-                <w:szCs w:val="28"/>
-              </w:rPr>
-            </w:r>
-            <w:r>
-              <w:rPr>
-                <w:webHidden/>
-                <w:sz w:val="28"/>
-                <w:szCs w:val="28"/>
+                <w:noProof/>
+                <w:webHidden/>
+                <w:sz w:val="32"/>
+                <w:szCs w:val="32"/>
+              </w:rPr>
+              <w:instrText xml:space="preserve"> PAGEREF _Toc150986080 \h </w:instrText>
+            </w:r>
+            <w:r>
+              <w:rPr>
+                <w:noProof/>
+                <w:webHidden/>
+                <w:sz w:val="32"/>
+                <w:szCs w:val="32"/>
+              </w:rPr>
+            </w:r>
+            <w:r>
+              <w:rPr>
+                <w:noProof/>
+                <w:webHidden/>
+                <w:sz w:val="32"/>
+                <w:szCs w:val="32"/>
               </w:rPr>
               <w:fldChar w:fldCharType="separate"/>
             </w:r>
             <w:r>
               <w:rPr>
-                <w:webHidden/>
-                <w:sz w:val="28"/>
-                <w:szCs w:val="28"/>
+                <w:noProof/>
+                <w:webHidden/>
+                <w:sz w:val="32"/>
+                <w:szCs w:val="32"/>
               </w:rPr>
               <w:t>6</w:t>
             </w:r>
             <w:r>
               <w:rPr>
-                <w:webHidden/>
-                <w:sz w:val="28"/>
-                <w:szCs w:val="28"/>
+                <w:noProof/>
+                <w:webHidden/>
+                <w:sz w:val="32"/>
+                <w:szCs w:val="32"/>
               </w:rPr>
               <w:fldChar w:fldCharType="end"/>
             </w:r>
@@ -1068,75 +1101,175 @@
             </w:tabs>
             <w:rPr>
               <w:rFonts w:cstheme="minorBidi"/>
+              <w:noProof/>
               <w:kern w:val="2"/>
-              <w:sz w:val="28"/>
-              <w:szCs w:val="28"/>
+              <w:sz w:val="32"/>
+              <w:szCs w:val="32"/>
               <w:lang w:eastAsia="es-CL"/>
               <w14:ligatures w14:val="standardContextual"/>
             </w:rPr>
           </w:pPr>
-          <w:hyperlink w:anchor="_Toc148607012" w:history="1">
+          <w:hyperlink w:anchor="_Toc150986081" w:history="1">
             <w:r>
               <w:rPr>
                 <w:rStyle w:val="Hipervnculo"/>
                 <w:rFonts w:ascii="Times New Roman" w:hAnsi="Times New Roman"/>
-                <w:sz w:val="28"/>
-                <w:szCs w:val="28"/>
+                <w:noProof/>
+                <w:sz w:val="32"/>
+                <w:szCs w:val="32"/>
               </w:rPr>
               <w:t>Asignación de equipo.</w:t>
             </w:r>
             <w:r>
               <w:rPr>
-                <w:webHidden/>
-                <w:sz w:val="28"/>
-                <w:szCs w:val="28"/>
+                <w:noProof/>
+                <w:webHidden/>
+                <w:sz w:val="32"/>
+                <w:szCs w:val="32"/>
               </w:rPr>
               <w:tab/>
             </w:r>
             <w:r>
               <w:rPr>
-                <w:webHidden/>
-                <w:sz w:val="28"/>
-                <w:szCs w:val="28"/>
+                <w:noProof/>
+                <w:webHidden/>
+                <w:sz w:val="32"/>
+                <w:szCs w:val="32"/>
               </w:rPr>
               <w:fldChar w:fldCharType="begin"/>
             </w:r>
             <w:r>
               <w:rPr>
-                <w:webHidden/>
-                <w:sz w:val="28"/>
-                <w:szCs w:val="28"/>
-              </w:rPr>
-              <w:instrText xml:space="preserve"> PAGEREF _Toc148607012 \h </w:instrText>
-            </w:r>
-            <w:r>
-              <w:rPr>
-                <w:webHidden/>
-                <w:sz w:val="28"/>
-                <w:szCs w:val="28"/>
-              </w:rPr>
-            </w:r>
-            <w:r>
-              <w:rPr>
-                <w:webHidden/>
-                <w:sz w:val="28"/>
-                <w:szCs w:val="28"/>
+                <w:noProof/>
+                <w:webHidden/>
+                <w:sz w:val="32"/>
+                <w:szCs w:val="32"/>
+              </w:rPr>
+              <w:instrText xml:space="preserve"> PAGEREF _Toc150986081 \h </w:instrText>
+            </w:r>
+            <w:r>
+              <w:rPr>
+                <w:noProof/>
+                <w:webHidden/>
+                <w:sz w:val="32"/>
+                <w:szCs w:val="32"/>
+              </w:rPr>
+            </w:r>
+            <w:r>
+              <w:rPr>
+                <w:noProof/>
+                <w:webHidden/>
+                <w:sz w:val="32"/>
+                <w:szCs w:val="32"/>
               </w:rPr>
               <w:fldChar w:fldCharType="separate"/>
             </w:r>
             <w:r>
               <w:rPr>
-                <w:webHidden/>
-                <w:sz w:val="28"/>
-                <w:szCs w:val="28"/>
+                <w:noProof/>
+                <w:webHidden/>
+                <w:sz w:val="32"/>
+                <w:szCs w:val="32"/>
               </w:rPr>
               <w:t>7</w:t>
             </w:r>
             <w:r>
               <w:rPr>
-                <w:webHidden/>
-                <w:sz w:val="28"/>
-                <w:szCs w:val="28"/>
+                <w:noProof/>
+                <w:webHidden/>
+                <w:sz w:val="32"/>
+                <w:szCs w:val="32"/>
+              </w:rPr>
+              <w:fldChar w:fldCharType="end"/>
+            </w:r>
+          </w:hyperlink>
+        </w:p>
+        <w:p>
+          <w:pPr>
+            <w:pStyle w:val="TDC1"/>
+            <w:tabs>
+              <w:tab w:val="right" w:leader="dot" w:pos="8828"/>
+            </w:tabs>
+            <w:rPr>
+              <w:rFonts w:cstheme="minorBidi"/>
+              <w:noProof/>
+              <w:kern w:val="2"/>
+              <w:sz w:val="32"/>
+              <w:szCs w:val="32"/>
+              <w:lang w:eastAsia="es-CL"/>
+              <w14:ligatures w14:val="standardContextual"/>
+            </w:rPr>
+          </w:pPr>
+          <w:hyperlink w:anchor="_Toc150986082" w:history="1">
+            <w:r>
+              <w:rPr>
+                <w:rStyle w:val="Hipervnculo"/>
+                <w:rFonts w:ascii="Times New Roman" w:hAnsi="Times New Roman"/>
+                <w:noProof/>
+                <w:sz w:val="32"/>
+                <w:szCs w:val="32"/>
+              </w:rPr>
+              <w:t>Creación de código QR.</w:t>
+            </w:r>
+            <w:r>
+              <w:rPr>
+                <w:noProof/>
+                <w:webHidden/>
+                <w:sz w:val="32"/>
+                <w:szCs w:val="32"/>
+              </w:rPr>
+              <w:tab/>
+            </w:r>
+            <w:r>
+              <w:rPr>
+                <w:noProof/>
+                <w:webHidden/>
+                <w:sz w:val="32"/>
+                <w:szCs w:val="32"/>
+              </w:rPr>
+              <w:fldChar w:fldCharType="begin"/>
+            </w:r>
+            <w:r>
+              <w:rPr>
+                <w:noProof/>
+                <w:webHidden/>
+                <w:sz w:val="32"/>
+                <w:szCs w:val="32"/>
+              </w:rPr>
+              <w:instrText xml:space="preserve"> PAGEREF _Toc150986082 \h </w:instrText>
+            </w:r>
+            <w:r>
+              <w:rPr>
+                <w:noProof/>
+                <w:webHidden/>
+                <w:sz w:val="32"/>
+                <w:szCs w:val="32"/>
+              </w:rPr>
+            </w:r>
+            <w:r>
+              <w:rPr>
+                <w:noProof/>
+                <w:webHidden/>
+                <w:sz w:val="32"/>
+                <w:szCs w:val="32"/>
+              </w:rPr>
+              <w:fldChar w:fldCharType="separate"/>
+            </w:r>
+            <w:r>
+              <w:rPr>
+                <w:noProof/>
+                <w:webHidden/>
+                <w:sz w:val="32"/>
+                <w:szCs w:val="32"/>
+              </w:rPr>
+              <w:t>7</w:t>
+            </w:r>
+            <w:r>
+              <w:rPr>
+                <w:noProof/>
+                <w:webHidden/>
+                <w:sz w:val="32"/>
+                <w:szCs w:val="32"/>
               </w:rPr>
               <w:fldChar w:fldCharType="end"/>
             </w:r>
@@ -1148,8 +1281,8 @@
               <w:rFonts w:ascii="Times New Roman" w:hAnsi="Times New Roman" w:cs="Times New Roman"/>
               <w:b/>
               <w:bCs/>
-              <w:sz w:val="36"/>
-              <w:szCs w:val="36"/>
+              <w:sz w:val="48"/>
+              <w:szCs w:val="48"/>
             </w:rPr>
             <w:fldChar w:fldCharType="end"/>
           </w:r>
@@ -1201,7 +1334,7 @@
           <w:szCs w:val="28"/>
         </w:rPr>
       </w:pPr>
-      <w:bookmarkStart w:id="0" w:name="_Toc148607006"/>
+      <w:bookmarkStart w:id="0" w:name="_Toc150986075"/>
       <w:r>
         <w:rPr>
           <w:rFonts w:ascii="Times New Roman" w:hAnsi="Times New Roman" w:cs="Times New Roman"/>
@@ -1581,7 +1714,7 @@
           <w:szCs w:val="28"/>
         </w:rPr>
       </w:pPr>
-      <w:bookmarkStart w:id="1" w:name="_Toc148607007"/>
+      <w:bookmarkStart w:id="1" w:name="_Toc150986076"/>
       <w:r>
         <w:rPr>
           <w:rFonts w:ascii="Times New Roman" w:hAnsi="Times New Roman" w:cs="Times New Roman"/>
@@ -1775,7 +1908,7 @@
           <w:szCs w:val="28"/>
         </w:rPr>
       </w:pPr>
-      <w:bookmarkStart w:id="2" w:name="_Toc148607008"/>
+      <w:bookmarkStart w:id="2" w:name="_Toc150986077"/>
       <w:r>
         <w:rPr>
           <w:rFonts w:ascii="Times New Roman" w:hAnsi="Times New Roman" w:cs="Times New Roman"/>
@@ -1957,11 +2090,9 @@
       <w:r>
         <w:t xml:space="preserve"> Las opciones serán = {contrato_directo, </w:t>
       </w:r>
-      <w:proofErr w:type="spellStart"/>
-      <w:r>
-        <w:t>licitacion</w:t>
-      </w:r>
-      <w:proofErr w:type="spellEnd"/>
+      <w:r>
+        <w:t>licitación</w:t>
+      </w:r>
       <w:r>
         <w:t xml:space="preserve">, arriendo, regalo}  </w:t>
       </w:r>
@@ -2135,7 +2266,7 @@
           <w:szCs w:val="28"/>
         </w:rPr>
       </w:pPr>
-      <w:bookmarkStart w:id="3" w:name="_Toc148607009"/>
+      <w:bookmarkStart w:id="3" w:name="_Toc150986078"/>
       <w:r>
         <w:rPr>
           <w:rFonts w:ascii="Times New Roman" w:hAnsi="Times New Roman" w:cs="Times New Roman"/>
@@ -2290,7 +2421,7 @@
           <w:szCs w:val="28"/>
         </w:rPr>
       </w:pPr>
-      <w:bookmarkStart w:id="4" w:name="_Toc148607010"/>
+      <w:bookmarkStart w:id="4" w:name="_Toc150986079"/>
       <w:r>
         <w:rPr>
           <w:rFonts w:ascii="Times New Roman" w:hAnsi="Times New Roman" w:cs="Times New Roman"/>
@@ -2298,300 +2429,315 @@
           <w:sz w:val="28"/>
           <w:szCs w:val="28"/>
         </w:rPr>
-        <w:t>Consulta de equipo.</w:t>
-      </w:r>
-      <w:bookmarkEnd w:id="4"/>
-    </w:p>
-    <w:p/>
-    <w:p>
-      <w:pPr>
-        <w:spacing w:after="0" w:line="240" w:lineRule="auto"/>
-      </w:pPr>
-      <w:r>
-        <w:rPr>
-          <w:b/>
-          <w:bCs/>
-        </w:rPr>
-        <w:t>R5.</w:t>
-      </w:r>
-      <w:r>
-        <w:t xml:space="preserve"> Consulta de equipo: Se muestra una ventana con el historial de trazabilidad del equipo. </w:t>
-      </w:r>
-    </w:p>
-    <w:p>
-      <w:pPr>
-        <w:spacing w:after="0" w:line="240" w:lineRule="auto"/>
-      </w:pPr>
-      <w:r>
-        <w:tab/>
-        <w:t>Entrada: id_equipo.</w:t>
-      </w:r>
-    </w:p>
-    <w:p>
-      <w:pPr>
-        <w:spacing w:after="0" w:line="240" w:lineRule="auto"/>
-      </w:pPr>
-      <w:r>
-        <w:rPr>
-          <w:b/>
-          <w:bCs/>
-        </w:rPr>
-        <w:t>R2.1</w:t>
-      </w:r>
-      <w:r>
-        <w:t xml:space="preserve"> Para el id será una entrada de números naturales de hasta 6 dígitos.</w:t>
-      </w:r>
-    </w:p>
-    <w:p>
-      <w:pPr>
-        <w:spacing w:after="0" w:line="240" w:lineRule="auto"/>
-      </w:pPr>
-      <w:r>
-        <w:rPr>
-          <w:b/>
-          <w:bCs/>
-        </w:rPr>
-        <w:t>R5.1</w:t>
-      </w:r>
-      <w:r>
-        <w:t xml:space="preserve"> El requisito R2.1 es obligatorio para realizar la consulta del equipo. </w:t>
-      </w:r>
-    </w:p>
-    <w:p>
-      <w:pPr>
-        <w:spacing w:after="0" w:line="240" w:lineRule="auto"/>
-      </w:pPr>
-      <w:r>
-        <w:rPr>
-          <w:b/>
-          <w:bCs/>
-        </w:rPr>
-        <w:t>R5.2</w:t>
-      </w:r>
-      <w:r>
-        <w:t xml:space="preserve"> Para poder consultar el equipo, el id_equipo debe estar ingresado en el sistema.</w:t>
-      </w:r>
-    </w:p>
-    <w:p>
-      <w:pPr>
-        <w:spacing w:after="0" w:line="240" w:lineRule="auto"/>
-      </w:pPr>
-      <w:r>
-        <w:rPr>
-          <w:b/>
-          <w:bCs/>
-        </w:rPr>
-        <w:t>R5.3</w:t>
-      </w:r>
-      <w:r>
-        <w:t xml:space="preserve"> Si el id_equipo ingresado existe, se desplegará una ventana con el historial del equipo consultado.</w:t>
-      </w:r>
-    </w:p>
-    <w:p>
-      <w:pPr>
-        <w:spacing w:after="0" w:line="240" w:lineRule="auto"/>
-      </w:pPr>
-      <w:r>
-        <w:rPr>
-          <w:b/>
-          <w:bCs/>
-        </w:rPr>
-        <w:t>R5.4</w:t>
-      </w:r>
-      <w:r>
-        <w:t xml:space="preserve"> Si el id ingresado no existe se desplegará un mensaje que dirá “Equipo no existente”.</w:t>
-      </w:r>
-    </w:p>
-    <w:p>
-      <w:pPr>
-        <w:spacing w:after="0" w:line="240" w:lineRule="auto"/>
-        <w:ind w:firstLine="708"/>
-      </w:pPr>
-      <w:r>
-        <w:rPr>
-          <w:b/>
-          <w:bCs/>
-        </w:rPr>
-        <w:t>Salida 1:</w:t>
-      </w:r>
-      <w:r>
-        <w:t xml:space="preserve"> Ventana con el historial del equipo (R5.4).</w:t>
-      </w:r>
-    </w:p>
-    <w:p/>
-    <w:p>
-      <w:pPr>
-        <w:pStyle w:val="Ttulo1"/>
+        <w:t>Historial</w:t>
+      </w:r>
+      <w:r>
         <w:rPr>
           <w:rFonts w:ascii="Times New Roman" w:hAnsi="Times New Roman" w:cs="Times New Roman"/>
           <w:color w:val="auto"/>
           <w:sz w:val="28"/>
           <w:szCs w:val="28"/>
         </w:rPr>
-      </w:pPr>
-      <w:bookmarkStart w:id="5" w:name="_Toc148607011"/>
-      <w:r>
+        <w:t xml:space="preserve"> de equipo.</w:t>
+      </w:r>
+      <w:bookmarkEnd w:id="4"/>
+    </w:p>
+    <w:p/>
+    <w:p>
+      <w:pPr>
+        <w:spacing w:after="0" w:line="240" w:lineRule="auto"/>
+      </w:pPr>
+      <w:r>
+        <w:rPr>
+          <w:b/>
+          <w:bCs/>
+        </w:rPr>
+        <w:t>R5.</w:t>
+      </w:r>
+      <w:r>
+        <w:t xml:space="preserve"> </w:t>
+      </w:r>
+      <w:r>
+        <w:t>Historial</w:t>
+      </w:r>
+      <w:r>
+        <w:t xml:space="preserve"> de equipo: Se muestra una ventana con el historial de trazabilidad del equipo. </w:t>
+      </w:r>
+    </w:p>
+    <w:p>
+      <w:pPr>
+        <w:spacing w:after="0" w:line="240" w:lineRule="auto"/>
+      </w:pPr>
+      <w:r>
+        <w:tab/>
+        <w:t>Entrada: id_equipo.</w:t>
+      </w:r>
+    </w:p>
+    <w:p>
+      <w:pPr>
+        <w:spacing w:after="0" w:line="240" w:lineRule="auto"/>
+      </w:pPr>
+      <w:r>
+        <w:rPr>
+          <w:b/>
+          <w:bCs/>
+        </w:rPr>
+        <w:t>R2.1</w:t>
+      </w:r>
+      <w:r>
+        <w:t xml:space="preserve"> Para el id será una entrada de números naturales de hasta 6 dígitos.</w:t>
+      </w:r>
+    </w:p>
+    <w:p>
+      <w:pPr>
+        <w:spacing w:after="0" w:line="240" w:lineRule="auto"/>
+      </w:pPr>
+      <w:r>
+        <w:rPr>
+          <w:b/>
+          <w:bCs/>
+        </w:rPr>
+        <w:t>R5.1</w:t>
+      </w:r>
+      <w:r>
+        <w:t xml:space="preserve"> El requisito R2.1 es obligatorio para realizar la consulta del equipo. </w:t>
+      </w:r>
+    </w:p>
+    <w:p>
+      <w:pPr>
+        <w:spacing w:after="0" w:line="240" w:lineRule="auto"/>
+      </w:pPr>
+      <w:r>
+        <w:rPr>
+          <w:b/>
+          <w:bCs/>
+        </w:rPr>
+        <w:t>R5.2</w:t>
+      </w:r>
+      <w:r>
+        <w:t xml:space="preserve"> Para poder consultar el equipo, el id_equipo debe estar ingresado en el sistema.</w:t>
+      </w:r>
+    </w:p>
+    <w:p>
+      <w:pPr>
+        <w:spacing w:after="0" w:line="240" w:lineRule="auto"/>
+      </w:pPr>
+      <w:r>
+        <w:rPr>
+          <w:b/>
+          <w:bCs/>
+        </w:rPr>
+        <w:t>R5.3</w:t>
+      </w:r>
+      <w:r>
+        <w:t xml:space="preserve"> Si el id_equipo ingresado existe, se desplegará una ventana con el historial del equipo consultado.</w:t>
+      </w:r>
+    </w:p>
+    <w:p>
+      <w:pPr>
+        <w:spacing w:after="0" w:line="240" w:lineRule="auto"/>
+      </w:pPr>
+      <w:r>
+        <w:rPr>
+          <w:b/>
+          <w:bCs/>
+        </w:rPr>
+        <w:t>R5.4</w:t>
+      </w:r>
+      <w:r>
+        <w:t xml:space="preserve"> Si el id ingresado no existe se desplegará un mensaje que dirá “Equipo no existente”.</w:t>
+      </w:r>
+    </w:p>
+    <w:p>
+      <w:pPr>
+        <w:spacing w:after="0" w:line="240" w:lineRule="auto"/>
+        <w:ind w:firstLine="708"/>
+      </w:pPr>
+      <w:r>
+        <w:rPr>
+          <w:b/>
+          <w:bCs/>
+        </w:rPr>
+        <w:t>Salida 1:</w:t>
+      </w:r>
+      <w:r>
+        <w:t xml:space="preserve"> Ventana con el historial del equipo (R5.4).</w:t>
+      </w:r>
+    </w:p>
+    <w:p/>
+    <w:p>
+      <w:pPr>
+        <w:pStyle w:val="Ttulo1"/>
         <w:rPr>
           <w:rFonts w:ascii="Times New Roman" w:hAnsi="Times New Roman" w:cs="Times New Roman"/>
           <w:color w:val="auto"/>
           <w:sz w:val="28"/>
           <w:szCs w:val="28"/>
         </w:rPr>
-        <w:t>Generación de informe.</w:t>
-      </w:r>
-      <w:bookmarkEnd w:id="5"/>
-    </w:p>
-    <w:p/>
-    <w:p>
-      <w:pPr>
-        <w:spacing w:after="0" w:line="240" w:lineRule="auto"/>
-      </w:pPr>
-      <w:r>
-        <w:rPr>
-          <w:b/>
-          <w:bCs/>
-        </w:rPr>
-        <w:t>R6.</w:t>
-      </w:r>
-      <w:r>
-        <w:t xml:space="preserve"> Generar informe: Crea informe en .pdf del historial de equipo.</w:t>
-      </w:r>
-    </w:p>
-    <w:p>
-      <w:pPr>
-        <w:spacing w:after="0" w:line="240" w:lineRule="auto"/>
-      </w:pPr>
-      <w:r>
-        <w:tab/>
-        <w:t>Entrada: id_equipo.</w:t>
-      </w:r>
-    </w:p>
-    <w:p>
-      <w:pPr>
-        <w:spacing w:after="0" w:line="240" w:lineRule="auto"/>
-      </w:pPr>
-      <w:r>
-        <w:rPr>
-          <w:b/>
-          <w:bCs/>
-        </w:rPr>
-        <w:t>R2.1</w:t>
-      </w:r>
-      <w:r>
-        <w:t xml:space="preserve"> Para el id será una entrada de números naturales de hasta 6 dígitos.</w:t>
-      </w:r>
-    </w:p>
-    <w:p>
-      <w:pPr>
-        <w:spacing w:after="0" w:line="240" w:lineRule="auto"/>
-      </w:pPr>
-      <w:r>
-        <w:rPr>
-          <w:b/>
-          <w:bCs/>
-        </w:rPr>
-        <w:t>R6.1</w:t>
-      </w:r>
-      <w:r>
-        <w:t xml:space="preserve"> El requisito R2.1 es obligatorio para generar un informe del equipo. </w:t>
-      </w:r>
-    </w:p>
-    <w:p>
-      <w:pPr>
-        <w:spacing w:after="0" w:line="240" w:lineRule="auto"/>
-      </w:pPr>
-      <w:r>
-        <w:rPr>
-          <w:b/>
-          <w:bCs/>
-        </w:rPr>
-        <w:t>R6.2</w:t>
-      </w:r>
-      <w:r>
-        <w:t xml:space="preserve"> Para poder realizar el informe, el id_equipo debe estar ingresado en el sistema.</w:t>
-      </w:r>
-    </w:p>
-    <w:p>
-      <w:pPr>
-        <w:spacing w:after="0" w:line="240" w:lineRule="auto"/>
-      </w:pPr>
-      <w:r>
-        <w:rPr>
-          <w:b/>
-          <w:bCs/>
-        </w:rPr>
-        <w:t>R6.3</w:t>
-      </w:r>
-      <w:r>
-        <w:t xml:space="preserve"> Si el id_equipo ingresado existe, se creará un archivo .pdf del historial de éste y comenzará la descarga de este.</w:t>
-      </w:r>
-    </w:p>
-    <w:p>
-      <w:pPr>
-        <w:spacing w:after="0" w:line="240" w:lineRule="auto"/>
-      </w:pPr>
-      <w:r>
-        <w:rPr>
-          <w:b/>
-          <w:bCs/>
-        </w:rPr>
-        <w:t>R6.4</w:t>
-      </w:r>
-      <w:r>
-        <w:t xml:space="preserve"> Si el id_equipo ingresado no existe no se realizará el informe y se desplegará un mensaje que dirá “Equipo no existente”.</w:t>
-      </w:r>
-    </w:p>
-    <w:p>
-      <w:pPr>
-        <w:spacing w:after="0" w:line="240" w:lineRule="auto"/>
-        <w:ind w:firstLine="708"/>
-      </w:pPr>
-      <w:r>
-        <w:rPr>
-          <w:b/>
-          <w:bCs/>
-        </w:rPr>
-        <w:t>Salida 1:</w:t>
-      </w:r>
-      <w:r>
-        <w:t xml:space="preserve"> archivo.pdf.</w:t>
-      </w:r>
-    </w:p>
-    <w:p>
-      <w:pPr>
-        <w:spacing w:after="0" w:line="240" w:lineRule="auto"/>
-        <w:ind w:firstLine="708"/>
-      </w:pPr>
-      <w:r>
-        <w:rPr>
-          <w:b/>
-          <w:bCs/>
-        </w:rPr>
-        <w:t>Salida 2:</w:t>
-      </w:r>
-      <w:r>
-        <w:t xml:space="preserve"> Despliegue de mensaje  (R6.4).</w:t>
-      </w:r>
-    </w:p>
-    <w:p/>
-    <w:p>
-      <w:pPr>
-        <w:pStyle w:val="Ttulo1"/>
+      </w:pPr>
+      <w:bookmarkStart w:id="5" w:name="_Toc150986080"/>
+      <w:r>
         <w:rPr>
           <w:rFonts w:ascii="Times New Roman" w:hAnsi="Times New Roman" w:cs="Times New Roman"/>
           <w:color w:val="auto"/>
           <w:sz w:val="28"/>
           <w:szCs w:val="28"/>
         </w:rPr>
-      </w:pPr>
-      <w:bookmarkStart w:id="6" w:name="_Toc148607012"/>
-      <w:r>
+        <w:t>Generación de informe.</w:t>
+      </w:r>
+      <w:bookmarkEnd w:id="5"/>
+    </w:p>
+    <w:p/>
+    <w:p>
+      <w:pPr>
+        <w:spacing w:after="0" w:line="240" w:lineRule="auto"/>
+      </w:pPr>
+      <w:r>
+        <w:rPr>
+          <w:b/>
+          <w:bCs/>
+        </w:rPr>
+        <w:t>R6.</w:t>
+      </w:r>
+      <w:r>
+        <w:t xml:space="preserve"> Generar informe: Crea informe en .pdf del historial de equipo.</w:t>
+      </w:r>
+    </w:p>
+    <w:p>
+      <w:pPr>
+        <w:spacing w:after="0" w:line="240" w:lineRule="auto"/>
+      </w:pPr>
+      <w:r>
+        <w:tab/>
+        <w:t>Entrada: id_equipo.</w:t>
+      </w:r>
+    </w:p>
+    <w:p>
+      <w:pPr>
+        <w:spacing w:after="0" w:line="240" w:lineRule="auto"/>
+      </w:pPr>
+      <w:r>
+        <w:rPr>
+          <w:b/>
+          <w:bCs/>
+        </w:rPr>
+        <w:t>R2.1</w:t>
+      </w:r>
+      <w:r>
+        <w:t xml:space="preserve"> Para el id será una entrada de números naturales de hasta 6 dígitos.</w:t>
+      </w:r>
+    </w:p>
+    <w:p>
+      <w:pPr>
+        <w:spacing w:after="0" w:line="240" w:lineRule="auto"/>
+      </w:pPr>
+      <w:r>
+        <w:rPr>
+          <w:b/>
+          <w:bCs/>
+        </w:rPr>
+        <w:t>R6.1</w:t>
+      </w:r>
+      <w:r>
+        <w:t xml:space="preserve"> El requisito R2.1 es obligatorio para generar un informe del equipo. </w:t>
+      </w:r>
+    </w:p>
+    <w:p>
+      <w:pPr>
+        <w:spacing w:after="0" w:line="240" w:lineRule="auto"/>
+      </w:pPr>
+      <w:r>
+        <w:rPr>
+          <w:b/>
+          <w:bCs/>
+        </w:rPr>
+        <w:t>R6.2</w:t>
+      </w:r>
+      <w:r>
+        <w:t xml:space="preserve"> Para poder realizar el informe, el id_equipo debe estar ingresado en el sistema.</w:t>
+      </w:r>
+    </w:p>
+    <w:p>
+      <w:pPr>
+        <w:spacing w:after="0" w:line="240" w:lineRule="auto"/>
+      </w:pPr>
+      <w:r>
+        <w:rPr>
+          <w:b/>
+          <w:bCs/>
+        </w:rPr>
+        <w:t>R6.3</w:t>
+      </w:r>
+      <w:r>
+        <w:t xml:space="preserve"> Si el id_equipo ingresado existe, se creará un archivo .pdf del historial de éste y comenzará la descarga de este.</w:t>
+      </w:r>
+    </w:p>
+    <w:p>
+      <w:pPr>
+        <w:spacing w:after="0" w:line="240" w:lineRule="auto"/>
+      </w:pPr>
+      <w:r>
+        <w:rPr>
+          <w:b/>
+          <w:bCs/>
+        </w:rPr>
+        <w:t>R6.4</w:t>
+      </w:r>
+      <w:r>
+        <w:t xml:space="preserve"> Si el id_equipo ingresado no existe no se realizará el informe y se desplegará un mensaje que dirá “Equipo no existente”.</w:t>
+      </w:r>
+    </w:p>
+    <w:p>
+      <w:pPr>
+        <w:spacing w:after="0" w:line="240" w:lineRule="auto"/>
+        <w:ind w:firstLine="708"/>
+      </w:pPr>
+      <w:r>
+        <w:rPr>
+          <w:b/>
+          <w:bCs/>
+        </w:rPr>
+        <w:t>Salida 1:</w:t>
+      </w:r>
+      <w:r>
+        <w:t xml:space="preserve"> archivo.pdf.</w:t>
+      </w:r>
+    </w:p>
+    <w:p>
+      <w:pPr>
+        <w:spacing w:after="0" w:line="240" w:lineRule="auto"/>
+        <w:ind w:firstLine="708"/>
+      </w:pPr>
+      <w:r>
+        <w:rPr>
+          <w:b/>
+          <w:bCs/>
+        </w:rPr>
+        <w:t>Salida 2:</w:t>
+      </w:r>
+      <w:r>
+        <w:t xml:space="preserve"> Despliegue de mensaje  (R6.4).</w:t>
+      </w:r>
+    </w:p>
+    <w:p/>
+    <w:p>
+      <w:pPr>
+        <w:pStyle w:val="Ttulo1"/>
         <w:rPr>
           <w:rFonts w:ascii="Times New Roman" w:hAnsi="Times New Roman" w:cs="Times New Roman"/>
           <w:color w:val="auto"/>
           <w:sz w:val="28"/>
           <w:szCs w:val="28"/>
         </w:rPr>
+      </w:pPr>
+      <w:bookmarkStart w:id="6" w:name="_Toc150986081"/>
+      <w:r>
+        <w:rPr>
+          <w:rFonts w:ascii="Times New Roman" w:hAnsi="Times New Roman" w:cs="Times New Roman"/>
+          <w:color w:val="auto"/>
+          <w:sz w:val="28"/>
+          <w:szCs w:val="28"/>
+        </w:rPr>
         <w:lastRenderedPageBreak/>
         <w:t>Asignación de equipo.</w:t>
       </w:r>
@@ -2806,22 +2952,367 @@
     </w:p>
     <w:p>
       <w:pPr>
-        <w:rPr>
-          <w:rFonts w:ascii="Times New Roman" w:hAnsi="Times New Roman" w:cs="Times New Roman"/>
+        <w:spacing w:after="0" w:line="240" w:lineRule="auto"/>
+      </w:pPr>
+    </w:p>
+    <w:p>
+      <w:pPr>
+        <w:pStyle w:val="Ttulo1"/>
+        <w:rPr>
+          <w:rFonts w:ascii="Times New Roman" w:hAnsi="Times New Roman" w:cs="Times New Roman"/>
+          <w:color w:val="auto"/>
           <w:sz w:val="28"/>
           <w:szCs w:val="28"/>
         </w:rPr>
       </w:pPr>
-    </w:p>
-    <w:p>
-      <w:pPr>
-        <w:rPr>
-          <w:rFonts w:ascii="Times New Roman" w:hAnsi="Times New Roman" w:cs="Times New Roman"/>
-          <w:noProof/>
+      <w:bookmarkStart w:id="7" w:name="_Toc150986082"/>
+      <w:r>
+        <w:rPr>
+          <w:rFonts w:ascii="Times New Roman" w:hAnsi="Times New Roman" w:cs="Times New Roman"/>
+          <w:color w:val="auto"/>
           <w:sz w:val="28"/>
           <w:szCs w:val="28"/>
         </w:rPr>
-      </w:pPr>
+        <w:t>Creación de código QR</w:t>
+      </w:r>
+      <w:r>
+        <w:rPr>
+          <w:rFonts w:ascii="Times New Roman" w:hAnsi="Times New Roman" w:cs="Times New Roman"/>
+          <w:color w:val="auto"/>
+          <w:sz w:val="28"/>
+          <w:szCs w:val="28"/>
+        </w:rPr>
+        <w:t>.</w:t>
+      </w:r>
+      <w:bookmarkEnd w:id="7"/>
+    </w:p>
+    <w:p>
+      <w:pPr>
+        <w:rPr>
+          <w:rFonts w:ascii="Times New Roman" w:hAnsi="Times New Roman" w:cs="Times New Roman"/>
+          <w:sz w:val="28"/>
+          <w:szCs w:val="28"/>
+        </w:rPr>
+      </w:pPr>
+    </w:p>
+    <w:p>
+      <w:pPr>
+        <w:spacing w:after="0" w:line="240" w:lineRule="auto"/>
+      </w:pPr>
+      <w:r>
+        <w:rPr>
+          <w:b/>
+          <w:bCs/>
+        </w:rPr>
+        <w:t>R</w:t>
+      </w:r>
+      <w:r>
+        <w:rPr>
+          <w:b/>
+          <w:bCs/>
+        </w:rPr>
+        <w:t>8</w:t>
+      </w:r>
+      <w:r>
+        <w:rPr>
+          <w:b/>
+          <w:bCs/>
+        </w:rPr>
+        <w:t>:</w:t>
+      </w:r>
+      <w:r>
+        <w:t xml:space="preserve"> </w:t>
+      </w:r>
+      <w:r>
+        <w:t>Creación de código QR</w:t>
+      </w:r>
+      <w:r>
+        <w:t xml:space="preserve">: Se </w:t>
+      </w:r>
+      <w:r>
+        <w:t>genera un código QR especifico de un equipo para poder ser identificado</w:t>
+      </w:r>
+      <w:r>
+        <w:t>.</w:t>
+      </w:r>
+    </w:p>
+    <w:p>
+      <w:pPr>
+        <w:spacing w:after="0" w:line="240" w:lineRule="auto"/>
+        <w:ind w:firstLine="708"/>
+      </w:pPr>
+      <w:r>
+        <w:t>Entradas: id_equipo.</w:t>
+      </w:r>
+    </w:p>
+    <w:p>
+      <w:pPr>
+        <w:spacing w:after="0" w:line="240" w:lineRule="auto"/>
+      </w:pPr>
+      <w:r>
+        <w:rPr>
+          <w:b/>
+          <w:bCs/>
+        </w:rPr>
+        <w:t>R2.1</w:t>
+      </w:r>
+      <w:r>
+        <w:t xml:space="preserve"> Para el id_equipo será una entrada de números naturales de hasta 6 dígitos.</w:t>
+      </w:r>
+    </w:p>
+    <w:p>
+      <w:pPr>
+        <w:spacing w:after="0" w:line="240" w:lineRule="auto"/>
+      </w:pPr>
+      <w:r>
+        <w:rPr>
+          <w:b/>
+          <w:bCs/>
+        </w:rPr>
+        <w:t>R</w:t>
+      </w:r>
+      <w:r>
+        <w:rPr>
+          <w:b/>
+          <w:bCs/>
+        </w:rPr>
+        <w:t>8</w:t>
+      </w:r>
+      <w:r>
+        <w:rPr>
+          <w:b/>
+          <w:bCs/>
+        </w:rPr>
+        <w:t>.</w:t>
+      </w:r>
+      <w:r>
+        <w:rPr>
+          <w:b/>
+          <w:bCs/>
+        </w:rPr>
+        <w:t>1</w:t>
+      </w:r>
+      <w:r>
+        <w:t xml:space="preserve"> </w:t>
+      </w:r>
+      <w:r>
+        <w:t xml:space="preserve">El </w:t>
+      </w:r>
+      <w:r>
+        <w:t>requisito</w:t>
+      </w:r>
+      <w:r>
+        <w:t xml:space="preserve"> </w:t>
+      </w:r>
+      <w:r>
+        <w:t>R2.1</w:t>
+      </w:r>
+      <w:r>
+        <w:t xml:space="preserve"> es</w:t>
+      </w:r>
+      <w:r>
+        <w:t xml:space="preserve"> obligatorios para realizar la </w:t>
+      </w:r>
+      <w:r>
+        <w:t>creación del código QR</w:t>
+      </w:r>
+      <w:r>
+        <w:t>.</w:t>
+      </w:r>
+    </w:p>
+    <w:p>
+      <w:pPr>
+        <w:spacing w:after="0" w:line="240" w:lineRule="auto"/>
+      </w:pPr>
+      <w:r>
+        <w:rPr>
+          <w:b/>
+          <w:bCs/>
+        </w:rPr>
+        <w:t>R</w:t>
+      </w:r>
+      <w:r>
+        <w:rPr>
+          <w:b/>
+          <w:bCs/>
+        </w:rPr>
+        <w:t>8</w:t>
+      </w:r>
+      <w:r>
+        <w:rPr>
+          <w:b/>
+          <w:bCs/>
+        </w:rPr>
+        <w:t>.</w:t>
+      </w:r>
+      <w:r>
+        <w:rPr>
+          <w:b/>
+          <w:bCs/>
+        </w:rPr>
+        <w:t>2</w:t>
+      </w:r>
+      <w:r>
+        <w:t xml:space="preserve"> </w:t>
+      </w:r>
+      <w:r>
+        <w:t>E</w:t>
+      </w:r>
+      <w:r>
+        <w:t xml:space="preserve">l id_equipo debe estar en el sistema para poder realizar la </w:t>
+      </w:r>
+      <w:r>
+        <w:t>creación del código QR</w:t>
+      </w:r>
+      <w:r>
+        <w:t>.</w:t>
+      </w:r>
+    </w:p>
+    <w:p>
+      <w:pPr>
+        <w:spacing w:after="0" w:line="240" w:lineRule="auto"/>
+      </w:pPr>
+      <w:r>
+        <w:rPr>
+          <w:b/>
+          <w:bCs/>
+        </w:rPr>
+        <w:t>R</w:t>
+      </w:r>
+      <w:r>
+        <w:rPr>
+          <w:b/>
+          <w:bCs/>
+        </w:rPr>
+        <w:t>8</w:t>
+      </w:r>
+      <w:r>
+        <w:rPr>
+          <w:b/>
+          <w:bCs/>
+        </w:rPr>
+        <w:t>.</w:t>
+      </w:r>
+      <w:r>
+        <w:rPr>
+          <w:b/>
+          <w:bCs/>
+        </w:rPr>
+        <w:t>3</w:t>
+      </w:r>
+      <w:r>
+        <w:t xml:space="preserve"> Si no se cumple el requisito R</w:t>
+      </w:r>
+      <w:r>
+        <w:t>8</w:t>
+      </w:r>
+      <w:r>
+        <w:t>.</w:t>
+      </w:r>
+      <w:r>
+        <w:t>2</w:t>
+      </w:r>
+      <w:r>
+        <w:t xml:space="preserve"> no se realizará la </w:t>
+      </w:r>
+      <w:r>
+        <w:t>creación del código QR.</w:t>
+      </w:r>
+    </w:p>
+    <w:p>
+      <w:pPr>
+        <w:spacing w:after="0" w:line="240" w:lineRule="auto"/>
+      </w:pPr>
+      <w:r>
+        <w:rPr>
+          <w:b/>
+          <w:bCs/>
+        </w:rPr>
+        <w:t>R</w:t>
+      </w:r>
+      <w:r>
+        <w:rPr>
+          <w:b/>
+          <w:bCs/>
+        </w:rPr>
+        <w:t>8</w:t>
+      </w:r>
+      <w:r>
+        <w:rPr>
+          <w:b/>
+          <w:bCs/>
+        </w:rPr>
+        <w:t>.</w:t>
+      </w:r>
+      <w:r>
+        <w:rPr>
+          <w:b/>
+          <w:bCs/>
+        </w:rPr>
+        <w:t>4</w:t>
+      </w:r>
+      <w:r>
+        <w:t xml:space="preserve"> Si se cumple el requisito R</w:t>
+      </w:r>
+      <w:r>
+        <w:t>8</w:t>
+      </w:r>
+      <w:r>
+        <w:t>.</w:t>
+      </w:r>
+      <w:r>
+        <w:t>2</w:t>
+      </w:r>
+      <w:r>
+        <w:t xml:space="preserve">, se procederá a realizar la </w:t>
+      </w:r>
+      <w:r>
+        <w:t>creación del código QR</w:t>
+      </w:r>
+      <w:r>
+        <w:t xml:space="preserve"> perteneciente al id_equipo </w:t>
+      </w:r>
+      <w:r>
+        <w:t xml:space="preserve">seleccionado </w:t>
+      </w:r>
+      <w:r>
+        <w:t xml:space="preserve">y aparecerá una ventana emergente que </w:t>
+      </w:r>
+      <w:r>
+        <w:t>proporcionará de la imagen del código QR</w:t>
+      </w:r>
+      <w:r>
+        <w:t>.</w:t>
+      </w:r>
+    </w:p>
+    <w:p>
+      <w:pPr>
+        <w:spacing w:after="0" w:line="240" w:lineRule="auto"/>
+      </w:pPr>
+      <w:r>
+        <w:tab/>
+      </w:r>
+      <w:r>
+        <w:rPr>
+          <w:b/>
+          <w:bCs/>
+        </w:rPr>
+        <w:t>Salida 1:</w:t>
+      </w:r>
+      <w:r>
+        <w:t xml:space="preserve"> </w:t>
+      </w:r>
+      <w:r>
+        <w:t>Ventana emergente en (R8.4).</w:t>
+      </w:r>
+    </w:p>
+    <w:p>
+      <w:pPr>
+        <w:spacing w:after="0" w:line="240" w:lineRule="auto"/>
+      </w:pPr>
+      <w:r>
+        <w:tab/>
+      </w:r>
     </w:p>
     <w:sectPr>
       <w:headerReference w:type="default" r:id="rId9"/>
@@ -2877,6 +3368,9 @@
           <w:pStyle w:val="Piedepgina"/>
         </w:pPr>
         <w:r>
+          <w:rPr>
+            <w:noProof/>
+          </w:rPr>
           <mc:AlternateContent>
             <mc:Choice Requires="wps">
               <w:drawing>
@@ -3009,6 +3503,9 @@
       <w:pStyle w:val="Encabezado"/>
     </w:pPr>
     <w:r>
+      <w:rPr>
+        <w:noProof/>
+      </w:rPr>
       <mc:AlternateContent>
         <mc:Choice Requires="wps">
           <w:drawing>

</xml_diff>